<commit_message>
Last-minute schedule updates for Spring 2016 sectionals.
</commit_message>
<xml_diff>
--- a/performances/S2016/SSC Syllabus Spring 2016.docx
+++ b/performances/S2016/SSC Syllabus Spring 2016.docx
@@ -974,16 +974,7 @@
           <w:rFonts w:ascii="Garamond" w:hAnsi="Garamond"/>
           <w:sz w:val="20"/>
         </w:rPr>
-        <w:t>, (“A Musical Joke,”), K.</w:t>
-      </w:r>
-      <w:bookmarkStart w:id="0" w:name="_GoBack"/>
-      <w:bookmarkEnd w:id="0"/>
-      <w:r>
-        <w:rPr>
-          <w:rFonts w:ascii="Garamond" w:hAnsi="Garamond"/>
-          <w:sz w:val="20"/>
-        </w:rPr>
-        <w:t xml:space="preserve"> 522, and</w:t>
+        <w:t>, (“A Musical Joke,”), K. 522, and</w:t>
       </w:r>
       <w:r>
         <w:rPr>
@@ -1721,6 +1712,13 @@
                 <w:rFonts w:ascii="Garamond" w:hAnsi="Garamond"/>
                 <w:sz w:val="20"/>
               </w:rPr>
+              <w:t xml:space="preserve"> </w:t>
+            </w:r>
+            <w:r>
+              <w:rPr>
+                <w:rFonts w:ascii="Garamond" w:hAnsi="Garamond"/>
+                <w:sz w:val="20"/>
+              </w:rPr>
               <w:t>pm</w:t>
             </w:r>
           </w:p>
@@ -1767,6 +1765,117 @@
                 <w:rFonts w:ascii="Garamond" w:hAnsi="Garamond"/>
                 <w:sz w:val="20"/>
               </w:rPr>
+              <w:t>Wednesday</w:t>
+            </w:r>
+          </w:p>
+        </w:tc>
+        <w:tc>
+          <w:tcPr>
+            <w:tcW w:w="1440" w:type="dxa"/>
+          </w:tcPr>
+          <w:p>
+            <w:pPr>
+              <w:ind w:right="-324"/>
+              <w:jc w:val="both"/>
+              <w:rPr>
+                <w:rFonts w:ascii="Garamond" w:hAnsi="Garamond"/>
+                <w:sz w:val="20"/>
+              </w:rPr>
+            </w:pPr>
+            <w:r>
+              <w:rPr>
+                <w:rFonts w:ascii="Garamond" w:hAnsi="Garamond"/>
+                <w:sz w:val="20"/>
+              </w:rPr>
+              <w:t>4/6/2016</w:t>
+            </w:r>
+          </w:p>
+        </w:tc>
+        <w:tc>
+          <w:tcPr>
+            <w:tcW w:w="1710" w:type="dxa"/>
+          </w:tcPr>
+          <w:p>
+            <w:pPr>
+              <w:ind w:right="-324"/>
+              <w:jc w:val="both"/>
+              <w:rPr>
+                <w:rFonts w:ascii="Garamond" w:hAnsi="Garamond"/>
+                <w:sz w:val="20"/>
+              </w:rPr>
+            </w:pPr>
+            <w:r>
+              <w:rPr>
+                <w:rFonts w:ascii="Garamond" w:hAnsi="Garamond"/>
+                <w:sz w:val="20"/>
+              </w:rPr>
+              <w:t>CRH</w:t>
+            </w:r>
+          </w:p>
+        </w:tc>
+        <w:tc>
+          <w:tcPr>
+            <w:tcW w:w="1530" w:type="dxa"/>
+          </w:tcPr>
+          <w:p>
+            <w:pPr>
+              <w:ind w:right="-324"/>
+              <w:jc w:val="both"/>
+              <w:rPr>
+                <w:rFonts w:ascii="Garamond" w:hAnsi="Garamond"/>
+                <w:sz w:val="20"/>
+              </w:rPr>
+            </w:pPr>
+            <w:r>
+              <w:rPr>
+                <w:rFonts w:ascii="Garamond" w:hAnsi="Garamond"/>
+                <w:sz w:val="20"/>
+              </w:rPr>
+              <w:t>5:30-6:30 pm</w:t>
+            </w:r>
+          </w:p>
+        </w:tc>
+        <w:tc>
+          <w:tcPr>
+            <w:tcW w:w="3420" w:type="dxa"/>
+          </w:tcPr>
+          <w:p>
+            <w:pPr>
+              <w:ind w:right="-324"/>
+              <w:rPr>
+                <w:rFonts w:ascii="Garamond" w:hAnsi="Garamond"/>
+                <w:sz w:val="20"/>
+              </w:rPr>
+            </w:pPr>
+            <w:r>
+              <w:rPr>
+                <w:rFonts w:ascii="Garamond" w:hAnsi="Garamond"/>
+                <w:sz w:val="20"/>
+              </w:rPr>
+              <w:t>Women’s Sectional (optional, but warmly encouraged)</w:t>
+            </w:r>
+          </w:p>
+        </w:tc>
+      </w:tr>
+      <w:tr>
+        <w:tc>
+          <w:tcPr>
+            <w:tcW w:w="1458" w:type="dxa"/>
+          </w:tcPr>
+          <w:p>
+            <w:pPr>
+              <w:ind w:right="-324"/>
+              <w:jc w:val="both"/>
+              <w:rPr>
+                <w:rFonts w:ascii="Garamond" w:hAnsi="Garamond"/>
+                <w:sz w:val="20"/>
+              </w:rPr>
+            </w:pPr>
+            <w:r>
+              <w:rPr>
+                <w:rFonts w:ascii="Garamond" w:hAnsi="Garamond"/>
+                <w:sz w:val="20"/>
+              </w:rPr>
               <w:t>Monday</w:t>
             </w:r>
           </w:p>
@@ -1858,6 +1967,13 @@
                 <w:sz w:val="20"/>
               </w:rPr>
               <w:t>7:30</w:t>
+            </w:r>
+            <w:r>
+              <w:rPr>
+                <w:rFonts w:ascii="Garamond" w:hAnsi="Garamond"/>
+                <w:sz w:val="20"/>
+              </w:rPr>
+              <w:t xml:space="preserve"> </w:t>
             </w:r>
             <w:r>
               <w:rPr>
@@ -1993,7 +2109,21 @@
                 <w:rFonts w:ascii="Garamond" w:hAnsi="Garamond"/>
                 <w:sz w:val="20"/>
               </w:rPr>
-              <w:t>5:30-6:30pm</w:t>
+              <w:t>5:30-6:30</w:t>
+            </w:r>
+            <w:r>
+              <w:rPr>
+                <w:rFonts w:ascii="Garamond" w:hAnsi="Garamond"/>
+                <w:sz w:val="20"/>
+              </w:rPr>
+              <w:t xml:space="preserve"> </w:t>
+            </w:r>
+            <w:r>
+              <w:rPr>
+                <w:rFonts w:ascii="Garamond" w:hAnsi="Garamond"/>
+                <w:sz w:val="20"/>
+              </w:rPr>
+              <w:t>pm</w:t>
             </w:r>
           </w:p>
         </w:tc>
@@ -2014,7 +2144,14 @@
                 <w:rFonts w:ascii="Garamond" w:hAnsi="Garamond"/>
                 <w:sz w:val="20"/>
               </w:rPr>
-              <w:t>Women’s Sectional (optional, but warmly encouraged)</w:t>
+              <w:t>Men</w:t>
+            </w:r>
+            <w:r>
+              <w:rPr>
+                <w:rFonts w:ascii="Garamond" w:hAnsi="Garamond"/>
+                <w:sz w:val="20"/>
+              </w:rPr>
+              <w:t>’s Sectional (optional, but warmly encouraged)</w:t>
             </w:r>
           </w:p>
         </w:tc>
@@ -2135,6 +2272,13 @@
                 <w:rFonts w:ascii="Garamond" w:hAnsi="Garamond"/>
                 <w:sz w:val="20"/>
               </w:rPr>
+              <w:t xml:space="preserve"> </w:t>
+            </w:r>
+            <w:r>
+              <w:rPr>
+                <w:rFonts w:ascii="Garamond" w:hAnsi="Garamond"/>
+                <w:sz w:val="20"/>
+              </w:rPr>
               <w:t>pm</w:t>
             </w:r>
           </w:p>
@@ -2181,7 +2325,7 @@
                 <w:rFonts w:ascii="Garamond" w:hAnsi="Garamond"/>
                 <w:sz w:val="20"/>
               </w:rPr>
-              <w:t>Wednesday</w:t>
+              <w:t>Saturday</w:t>
             </w:r>
           </w:p>
         </w:tc>
@@ -2203,22 +2347,18 @@
                 <w:rFonts w:ascii="Garamond" w:hAnsi="Garamond"/>
                 <w:sz w:val="20"/>
               </w:rPr>
-              <w:t>4/20</w:t>
-            </w:r>
-            <w:r>
-              <w:rPr>
-                <w:rFonts w:ascii="Garamond" w:hAnsi="Garamond"/>
-                <w:sz w:val="20"/>
-              </w:rPr>
-              <w:t>/201</w:t>
-            </w:r>
-            <w:r>
-              <w:rPr>
-                <w:rFonts w:ascii="Garamond" w:hAnsi="Garamond"/>
-                <w:sz w:val="20"/>
-              </w:rPr>
-              <w:t>6</w:t>
-            </w:r>
+              <w:t>4/23/2016</w:t>
+            </w:r>
+          </w:p>
+          <w:p>
+            <w:pPr>
+              <w:ind w:right="-324"/>
+              <w:jc w:val="both"/>
+              <w:rPr>
+                <w:rFonts w:ascii="Garamond" w:hAnsi="Garamond"/>
+                <w:sz w:val="20"/>
+              </w:rPr>
+            </w:pPr>
           </w:p>
         </w:tc>
         <w:tc>
@@ -2239,7 +2379,7 @@
                 <w:rFonts w:ascii="Garamond" w:hAnsi="Garamond"/>
                 <w:sz w:val="20"/>
               </w:rPr>
-              <w:t>Braun 103</w:t>
+              <w:t>CRH</w:t>
             </w:r>
           </w:p>
         </w:tc>
@@ -2261,7 +2401,7 @@
                 <w:rFonts w:ascii="Garamond" w:hAnsi="Garamond"/>
                 <w:sz w:val="20"/>
               </w:rPr>
-              <w:t>5:30-6:30pm</w:t>
+              <w:t>10 am–12:30 pm</w:t>
             </w:r>
           </w:p>
         </w:tc>
@@ -2282,7 +2422,7 @@
                 <w:rFonts w:ascii="Garamond" w:hAnsi="Garamond"/>
                 <w:sz w:val="20"/>
               </w:rPr>
-              <w:t>Men’s Sectional (optional, but warmly encouraged)</w:t>
+              <w:t>Tutti Rehearsal</w:t>
             </w:r>
           </w:p>
         </w:tc>
@@ -2306,8 +2446,18 @@
                 <w:rFonts w:ascii="Garamond" w:hAnsi="Garamond"/>
                 <w:sz w:val="20"/>
               </w:rPr>
-              <w:t>Saturday</w:t>
-            </w:r>
+              <w:t>Monday</w:t>
+            </w:r>
+          </w:p>
+          <w:p>
+            <w:pPr>
+              <w:ind w:right="-324"/>
+              <w:jc w:val="both"/>
+              <w:rPr>
+                <w:rFonts w:ascii="Garamond" w:hAnsi="Garamond"/>
+                <w:sz w:val="20"/>
+              </w:rPr>
+            </w:pPr>
           </w:p>
         </w:tc>
         <w:tc>
@@ -2328,18 +2478,22 @@
                 <w:rFonts w:ascii="Garamond" w:hAnsi="Garamond"/>
                 <w:sz w:val="20"/>
               </w:rPr>
-              <w:t>4/23/2016</w:t>
-            </w:r>
-          </w:p>
-          <w:p>
-            <w:pPr>
-              <w:ind w:right="-324"/>
-              <w:jc w:val="both"/>
-              <w:rPr>
-                <w:rFonts w:ascii="Garamond" w:hAnsi="Garamond"/>
-                <w:sz w:val="20"/>
-              </w:rPr>
-            </w:pPr>
+              <w:t>4/25</w:t>
+            </w:r>
+            <w:r>
+              <w:rPr>
+                <w:rFonts w:ascii="Garamond" w:hAnsi="Garamond"/>
+                <w:sz w:val="20"/>
+              </w:rPr>
+              <w:t>/201</w:t>
+            </w:r>
+            <w:r>
+              <w:rPr>
+                <w:rFonts w:ascii="Garamond" w:hAnsi="Garamond"/>
+                <w:sz w:val="20"/>
+              </w:rPr>
+              <w:t>6</w:t>
+            </w:r>
           </w:p>
         </w:tc>
         <w:tc>
@@ -2382,7 +2536,21 @@
                 <w:rFonts w:ascii="Garamond" w:hAnsi="Garamond"/>
                 <w:sz w:val="20"/>
               </w:rPr>
-              <w:t>10 am–12:30 pm</w:t>
+              <w:t>7:30</w:t>
+            </w:r>
+            <w:r>
+              <w:rPr>
+                <w:rFonts w:ascii="Garamond" w:hAnsi="Garamond"/>
+                <w:sz w:val="20"/>
+              </w:rPr>
+              <w:t xml:space="preserve"> </w:t>
+            </w:r>
+            <w:r>
+              <w:rPr>
+                <w:rFonts w:ascii="Garamond" w:hAnsi="Garamond"/>
+                <w:sz w:val="20"/>
+              </w:rPr>
+              <w:t>pm</w:t>
             </w:r>
           </w:p>
         </w:tc>
@@ -2393,6 +2561,7 @@
           <w:p>
             <w:pPr>
               <w:ind w:right="-324"/>
+              <w:jc w:val="both"/>
               <w:rPr>
                 <w:rFonts w:ascii="Garamond" w:hAnsi="Garamond"/>
                 <w:sz w:val="20"/>
@@ -2427,18 +2596,8 @@
                 <w:rFonts w:ascii="Garamond" w:hAnsi="Garamond"/>
                 <w:sz w:val="20"/>
               </w:rPr>
-              <w:t>Monday</w:t>
-            </w:r>
-          </w:p>
-          <w:p>
-            <w:pPr>
-              <w:ind w:right="-324"/>
-              <w:jc w:val="both"/>
-              <w:rPr>
-                <w:rFonts w:ascii="Garamond" w:hAnsi="Garamond"/>
-                <w:sz w:val="20"/>
-              </w:rPr>
-            </w:pPr>
+              <w:t>Wednesday</w:t>
+            </w:r>
           </w:p>
         </w:tc>
         <w:tc>
@@ -2459,7 +2618,7 @@
                 <w:rFonts w:ascii="Garamond" w:hAnsi="Garamond"/>
                 <w:sz w:val="20"/>
               </w:rPr>
-              <w:t>4/25</w:t>
+              <w:t>4/27</w:t>
             </w:r>
             <w:r>
               <w:rPr>
@@ -2495,7 +2654,7 @@
                 <w:rFonts w:ascii="Garamond" w:hAnsi="Garamond"/>
                 <w:sz w:val="20"/>
               </w:rPr>
-              <w:t>CRH</w:t>
+              <w:t>Braun 103</w:t>
             </w:r>
           </w:p>
         </w:tc>
@@ -2517,7 +2676,14 @@
                 <w:rFonts w:ascii="Garamond" w:hAnsi="Garamond"/>
                 <w:sz w:val="20"/>
               </w:rPr>
-              <w:t>7:30</w:t>
+              <w:t>5:30-6:30</w:t>
+            </w:r>
+            <w:r>
+              <w:rPr>
+                <w:rFonts w:ascii="Garamond" w:hAnsi="Garamond"/>
+                <w:sz w:val="20"/>
+              </w:rPr>
+              <w:t xml:space="preserve"> </w:t>
             </w:r>
             <w:r>
               <w:rPr>
@@ -2535,19 +2701,20 @@
           <w:p>
             <w:pPr>
               <w:ind w:right="-324"/>
-              <w:jc w:val="both"/>
-              <w:rPr>
-                <w:rFonts w:ascii="Garamond" w:hAnsi="Garamond"/>
-                <w:sz w:val="20"/>
-              </w:rPr>
-            </w:pPr>
-            <w:r>
-              <w:rPr>
-                <w:rFonts w:ascii="Garamond" w:hAnsi="Garamond"/>
-                <w:sz w:val="20"/>
-              </w:rPr>
-              <w:t>Tutti Rehearsal</w:t>
-            </w:r>
+              <w:rPr>
+                <w:rFonts w:ascii="Garamond" w:hAnsi="Garamond"/>
+                <w:sz w:val="20"/>
+              </w:rPr>
+            </w:pPr>
+            <w:r>
+              <w:rPr>
+                <w:rFonts w:ascii="Garamond" w:hAnsi="Garamond"/>
+                <w:sz w:val="20"/>
+              </w:rPr>
+              <w:t>Women’s Sectional (optional, but warmly encouraged)</w:t>
+            </w:r>
+            <w:bookmarkStart w:id="0" w:name="_GoBack"/>
+            <w:bookmarkEnd w:id="0"/>
           </w:p>
         </w:tc>
       </w:tr>
@@ -2570,8 +2737,18 @@
                 <w:rFonts w:ascii="Garamond" w:hAnsi="Garamond"/>
                 <w:sz w:val="20"/>
               </w:rPr>
-              <w:t>Wednesday</w:t>
-            </w:r>
+              <w:t>Monday</w:t>
+            </w:r>
+          </w:p>
+          <w:p>
+            <w:pPr>
+              <w:ind w:right="-324"/>
+              <w:jc w:val="both"/>
+              <w:rPr>
+                <w:rFonts w:ascii="Garamond" w:hAnsi="Garamond"/>
+                <w:sz w:val="20"/>
+              </w:rPr>
+            </w:pPr>
           </w:p>
         </w:tc>
         <w:tc>
@@ -2592,7 +2769,7 @@
                 <w:rFonts w:ascii="Garamond" w:hAnsi="Garamond"/>
                 <w:sz w:val="20"/>
               </w:rPr>
-              <w:t>4/27</w:t>
+              <w:t>5/2</w:t>
             </w:r>
             <w:r>
               <w:rPr>
@@ -2628,7 +2805,7 @@
                 <w:rFonts w:ascii="Garamond" w:hAnsi="Garamond"/>
                 <w:sz w:val="20"/>
               </w:rPr>
-              <w:t>Braun 103</w:t>
+              <w:t>CRH</w:t>
             </w:r>
           </w:p>
         </w:tc>
@@ -2650,7 +2827,21 @@
                 <w:rFonts w:ascii="Garamond" w:hAnsi="Garamond"/>
                 <w:sz w:val="20"/>
               </w:rPr>
-              <w:t>5:30-6:30pm</w:t>
+              <w:t>7:30</w:t>
+            </w:r>
+            <w:r>
+              <w:rPr>
+                <w:rFonts w:ascii="Garamond" w:hAnsi="Garamond"/>
+                <w:sz w:val="20"/>
+              </w:rPr>
+              <w:t xml:space="preserve"> </w:t>
+            </w:r>
+            <w:r>
+              <w:rPr>
+                <w:rFonts w:ascii="Garamond" w:hAnsi="Garamond"/>
+                <w:sz w:val="20"/>
+              </w:rPr>
+              <w:t>pm</w:t>
             </w:r>
           </w:p>
         </w:tc>
@@ -2661,17 +2852,18 @@
           <w:p>
             <w:pPr>
               <w:ind w:right="-324"/>
-              <w:rPr>
-                <w:rFonts w:ascii="Garamond" w:hAnsi="Garamond"/>
-                <w:sz w:val="20"/>
-              </w:rPr>
-            </w:pPr>
-            <w:r>
-              <w:rPr>
-                <w:rFonts w:ascii="Garamond" w:hAnsi="Garamond"/>
-                <w:sz w:val="20"/>
-              </w:rPr>
-              <w:t>Women’s Sectional (optional, but warmly encouraged)</w:t>
+              <w:jc w:val="both"/>
+              <w:rPr>
+                <w:rFonts w:ascii="Garamond" w:hAnsi="Garamond"/>
+                <w:sz w:val="20"/>
+              </w:rPr>
+            </w:pPr>
+            <w:r>
+              <w:rPr>
+                <w:rFonts w:ascii="Garamond" w:hAnsi="Garamond"/>
+                <w:sz w:val="20"/>
+              </w:rPr>
+              <w:t>Tutti Rehearsal</w:t>
             </w:r>
           </w:p>
         </w:tc>
@@ -2695,7 +2887,7 @@
                 <w:rFonts w:ascii="Garamond" w:hAnsi="Garamond"/>
                 <w:sz w:val="20"/>
               </w:rPr>
-              <w:t>Monday</w:t>
+              <w:t>Wednesday</w:t>
             </w:r>
           </w:p>
           <w:p>
@@ -2727,21 +2919,7 @@
                 <w:rFonts w:ascii="Garamond" w:hAnsi="Garamond"/>
                 <w:sz w:val="20"/>
               </w:rPr>
-              <w:t>5/2</w:t>
-            </w:r>
-            <w:r>
-              <w:rPr>
-                <w:rFonts w:ascii="Garamond" w:hAnsi="Garamond"/>
-                <w:sz w:val="20"/>
-              </w:rPr>
-              <w:t>/201</w:t>
-            </w:r>
-            <w:r>
-              <w:rPr>
-                <w:rFonts w:ascii="Garamond" w:hAnsi="Garamond"/>
-                <w:sz w:val="20"/>
-              </w:rPr>
-              <w:t>6</w:t>
+              <w:t>5/4/2016</w:t>
             </w:r>
           </w:p>
         </w:tc>
@@ -2763,7 +2941,7 @@
                 <w:rFonts w:ascii="Garamond" w:hAnsi="Garamond"/>
                 <w:sz w:val="20"/>
               </w:rPr>
-              <w:t>CRH</w:t>
+              <w:t>Braun 103</w:t>
             </w:r>
           </w:p>
         </w:tc>
@@ -2785,14 +2963,7 @@
                 <w:rFonts w:ascii="Garamond" w:hAnsi="Garamond"/>
                 <w:sz w:val="20"/>
               </w:rPr>
-              <w:t>7:30</w:t>
-            </w:r>
-            <w:r>
-              <w:rPr>
-                <w:rFonts w:ascii="Garamond" w:hAnsi="Garamond"/>
-                <w:sz w:val="20"/>
-              </w:rPr>
-              <w:t>pm</w:t>
+              <w:t>5:30-6:30 pm</w:t>
             </w:r>
           </w:p>
         </w:tc>
@@ -2814,7 +2985,31 @@
                 <w:rFonts w:ascii="Garamond" w:hAnsi="Garamond"/>
                 <w:sz w:val="20"/>
               </w:rPr>
-              <w:t>Tutti Rehearsal</w:t>
+              <w:t>Men’s Sectional (</w:t>
+            </w:r>
+            <w:r>
+              <w:rPr>
+                <w:rFonts w:ascii="Garamond" w:hAnsi="Garamond"/>
+                <w:sz w:val="20"/>
+              </w:rPr>
+              <w:t xml:space="preserve">optional, but </w:t>
+            </w:r>
+          </w:p>
+          <w:p>
+            <w:pPr>
+              <w:ind w:right="-324"/>
+              <w:jc w:val="both"/>
+              <w:rPr>
+                <w:rFonts w:ascii="Garamond" w:hAnsi="Garamond"/>
+                <w:sz w:val="20"/>
+              </w:rPr>
+            </w:pPr>
+            <w:r>
+              <w:rPr>
+                <w:rFonts w:ascii="Garamond" w:hAnsi="Garamond"/>
+                <w:sz w:val="20"/>
+              </w:rPr>
+              <w:t>warmly encouraged)</w:t>
             </w:r>
           </w:p>
         </w:tc>
@@ -2838,7 +3033,7 @@
                 <w:rFonts w:ascii="Garamond" w:hAnsi="Garamond"/>
                 <w:sz w:val="20"/>
               </w:rPr>
-              <w:t>Wednesday</w:t>
+              <w:t>Monday</w:t>
             </w:r>
           </w:p>
           <w:p>
@@ -2870,7 +3065,21 @@
                 <w:rFonts w:ascii="Garamond" w:hAnsi="Garamond"/>
                 <w:sz w:val="20"/>
               </w:rPr>
-              <w:t>5/4/2016</w:t>
+              <w:t>5/9</w:t>
+            </w:r>
+            <w:r>
+              <w:rPr>
+                <w:rFonts w:ascii="Garamond" w:hAnsi="Garamond"/>
+                <w:sz w:val="20"/>
+              </w:rPr>
+              <w:t>/201</w:t>
+            </w:r>
+            <w:r>
+              <w:rPr>
+                <w:rFonts w:ascii="Garamond" w:hAnsi="Garamond"/>
+                <w:sz w:val="20"/>
+              </w:rPr>
+              <w:t>6</w:t>
             </w:r>
           </w:p>
         </w:tc>
@@ -2892,7 +3101,7 @@
                 <w:rFonts w:ascii="Garamond" w:hAnsi="Garamond"/>
                 <w:sz w:val="20"/>
               </w:rPr>
-              <w:t>Braun 103</w:t>
+              <w:t>CRH</w:t>
             </w:r>
           </w:p>
         </w:tc>
@@ -2914,7 +3123,21 @@
                 <w:rFonts w:ascii="Garamond" w:hAnsi="Garamond"/>
                 <w:sz w:val="20"/>
               </w:rPr>
-              <w:t>5:30-6:30 pm</w:t>
+              <w:t>7:30</w:t>
+            </w:r>
+            <w:r>
+              <w:rPr>
+                <w:rFonts w:ascii="Garamond" w:hAnsi="Garamond"/>
+                <w:sz w:val="20"/>
+              </w:rPr>
+              <w:t xml:space="preserve"> </w:t>
+            </w:r>
+            <w:r>
+              <w:rPr>
+                <w:rFonts w:ascii="Garamond" w:hAnsi="Garamond"/>
+                <w:sz w:val="20"/>
+              </w:rPr>
+              <w:t>pm</w:t>
             </w:r>
           </w:p>
         </w:tc>
@@ -2936,31 +3159,7 @@
                 <w:rFonts w:ascii="Garamond" w:hAnsi="Garamond"/>
                 <w:sz w:val="20"/>
               </w:rPr>
-              <w:t>Men’s Sectional (</w:t>
-            </w:r>
-            <w:r>
-              <w:rPr>
-                <w:rFonts w:ascii="Garamond" w:hAnsi="Garamond"/>
-                <w:sz w:val="20"/>
-              </w:rPr>
-              <w:t xml:space="preserve">optional, but </w:t>
-            </w:r>
-          </w:p>
-          <w:p>
-            <w:pPr>
-              <w:ind w:right="-324"/>
-              <w:jc w:val="both"/>
-              <w:rPr>
-                <w:rFonts w:ascii="Garamond" w:hAnsi="Garamond"/>
-                <w:sz w:val="20"/>
-              </w:rPr>
-            </w:pPr>
-            <w:r>
-              <w:rPr>
-                <w:rFonts w:ascii="Garamond" w:hAnsi="Garamond"/>
-                <w:sz w:val="20"/>
-              </w:rPr>
-              <w:t>warmly encouraged)</w:t>
+              <w:t>Tutti Rehearsal</w:t>
             </w:r>
           </w:p>
         </w:tc>
@@ -2984,7 +3183,7 @@
                 <w:rFonts w:ascii="Garamond" w:hAnsi="Garamond"/>
                 <w:sz w:val="20"/>
               </w:rPr>
-              <w:t>Monday</w:t>
+              <w:t>Tuesday</w:t>
             </w:r>
           </w:p>
           <w:p>
@@ -3016,7 +3215,7 @@
                 <w:rFonts w:ascii="Garamond" w:hAnsi="Garamond"/>
                 <w:sz w:val="20"/>
               </w:rPr>
-              <w:t>5/9</w:t>
+              <w:t>5/10</w:t>
             </w:r>
             <w:r>
               <w:rPr>
@@ -3052,7 +3251,7 @@
                 <w:rFonts w:ascii="Garamond" w:hAnsi="Garamond"/>
                 <w:sz w:val="20"/>
               </w:rPr>
-              <w:t>CRH</w:t>
+              <w:t>Memorial Church</w:t>
             </w:r>
           </w:p>
         </w:tc>
@@ -3074,14 +3273,28 @@
                 <w:rFonts w:ascii="Garamond" w:hAnsi="Garamond"/>
                 <w:sz w:val="20"/>
               </w:rPr>
-              <w:t>7:30</w:t>
-            </w:r>
-            <w:r>
-              <w:rPr>
-                <w:rFonts w:ascii="Garamond" w:hAnsi="Garamond"/>
-                <w:sz w:val="20"/>
-              </w:rPr>
-              <w:t>pm</w:t>
+              <w:t>7:00</w:t>
+            </w:r>
+            <w:r>
+              <w:rPr>
+                <w:rFonts w:ascii="Garamond" w:hAnsi="Garamond"/>
+                <w:sz w:val="20"/>
+              </w:rPr>
+              <w:t xml:space="preserve"> </w:t>
+            </w:r>
+            <w:r>
+              <w:rPr>
+                <w:rFonts w:ascii="Garamond" w:hAnsi="Garamond"/>
+                <w:sz w:val="20"/>
+              </w:rPr>
+              <w:t>p</w:t>
+            </w:r>
+            <w:r>
+              <w:rPr>
+                <w:rFonts w:ascii="Garamond" w:hAnsi="Garamond"/>
+                <w:sz w:val="20"/>
+              </w:rPr>
+              <w:t>m</w:t>
             </w:r>
           </w:p>
         </w:tc>
@@ -3092,18 +3305,17 @@
           <w:p>
             <w:pPr>
               <w:ind w:right="-324"/>
-              <w:jc w:val="both"/>
-              <w:rPr>
-                <w:rFonts w:ascii="Garamond" w:hAnsi="Garamond"/>
-                <w:sz w:val="20"/>
-              </w:rPr>
-            </w:pPr>
-            <w:r>
-              <w:rPr>
-                <w:rFonts w:ascii="Garamond" w:hAnsi="Garamond"/>
-                <w:sz w:val="20"/>
-              </w:rPr>
-              <w:t>Tutti Rehearsal</w:t>
+              <w:rPr>
+                <w:rFonts w:ascii="Garamond" w:hAnsi="Garamond"/>
+                <w:sz w:val="20"/>
+              </w:rPr>
+            </w:pPr>
+            <w:r>
+              <w:rPr>
+                <w:rFonts w:ascii="Garamond" w:hAnsi="Garamond"/>
+                <w:sz w:val="20"/>
+              </w:rPr>
+              <w:t>Dress rehearsal</w:t>
             </w:r>
           </w:p>
         </w:tc>
@@ -3127,7 +3339,7 @@
                 <w:rFonts w:ascii="Garamond" w:hAnsi="Garamond"/>
                 <w:sz w:val="20"/>
               </w:rPr>
-              <w:t>Tuesday</w:t>
+              <w:t>Thursday</w:t>
             </w:r>
           </w:p>
           <w:p>
@@ -3159,7 +3371,7 @@
                 <w:rFonts w:ascii="Garamond" w:hAnsi="Garamond"/>
                 <w:sz w:val="20"/>
               </w:rPr>
-              <w:t>5/10</w:t>
+              <w:t>5/12</w:t>
             </w:r>
             <w:r>
               <w:rPr>
@@ -3217,14 +3429,21 @@
                 <w:rFonts w:ascii="Garamond" w:hAnsi="Garamond"/>
                 <w:sz w:val="20"/>
               </w:rPr>
-              <w:t>7:00p</w:t>
-            </w:r>
-            <w:r>
-              <w:rPr>
-                <w:rFonts w:ascii="Garamond" w:hAnsi="Garamond"/>
-                <w:sz w:val="20"/>
-              </w:rPr>
-              <w:t>m</w:t>
+              <w:t>7:00</w:t>
+            </w:r>
+            <w:r>
+              <w:rPr>
+                <w:rFonts w:ascii="Garamond" w:hAnsi="Garamond"/>
+                <w:sz w:val="20"/>
+              </w:rPr>
+              <w:t xml:space="preserve"> </w:t>
+            </w:r>
+            <w:r>
+              <w:rPr>
+                <w:rFonts w:ascii="Garamond" w:hAnsi="Garamond"/>
+                <w:sz w:val="20"/>
+              </w:rPr>
+              <w:t>pm</w:t>
             </w:r>
           </w:p>
         </w:tc>
@@ -3235,17 +3454,18 @@
           <w:p>
             <w:pPr>
               <w:ind w:right="-324"/>
-              <w:rPr>
-                <w:rFonts w:ascii="Garamond" w:hAnsi="Garamond"/>
-                <w:sz w:val="20"/>
-              </w:rPr>
-            </w:pPr>
-            <w:r>
-              <w:rPr>
-                <w:rFonts w:ascii="Garamond" w:hAnsi="Garamond"/>
-                <w:sz w:val="20"/>
-              </w:rPr>
-              <w:t>Dress rehearsal</w:t>
+              <w:jc w:val="both"/>
+              <w:rPr>
+                <w:rFonts w:ascii="Garamond" w:hAnsi="Garamond"/>
+                <w:sz w:val="20"/>
+              </w:rPr>
+            </w:pPr>
+            <w:r>
+              <w:rPr>
+                <w:rFonts w:ascii="Garamond" w:hAnsi="Garamond"/>
+                <w:sz w:val="20"/>
+              </w:rPr>
+              <w:t xml:space="preserve">Dress rehearsal </w:t>
             </w:r>
           </w:p>
         </w:tc>
@@ -3269,7 +3489,7 @@
                 <w:rFonts w:ascii="Garamond" w:hAnsi="Garamond"/>
                 <w:sz w:val="20"/>
               </w:rPr>
-              <w:t>Thursday</w:t>
+              <w:t>Friday</w:t>
             </w:r>
           </w:p>
           <w:p>
@@ -3301,7 +3521,7 @@
                 <w:rFonts w:ascii="Garamond" w:hAnsi="Garamond"/>
                 <w:sz w:val="20"/>
               </w:rPr>
-              <w:t>5/12</w:t>
+              <w:t>5/13</w:t>
             </w:r>
             <w:r>
               <w:rPr>
@@ -3359,7 +3579,28 @@
                 <w:rFonts w:ascii="Garamond" w:hAnsi="Garamond"/>
                 <w:sz w:val="20"/>
               </w:rPr>
-              <w:t>7:00pm</w:t>
+              <w:t>7:0</w:t>
+            </w:r>
+            <w:r>
+              <w:rPr>
+                <w:rFonts w:ascii="Garamond" w:hAnsi="Garamond"/>
+                <w:sz w:val="20"/>
+              </w:rPr>
+              <w:t>0</w:t>
+            </w:r>
+            <w:r>
+              <w:rPr>
+                <w:rFonts w:ascii="Garamond" w:hAnsi="Garamond"/>
+                <w:sz w:val="20"/>
+              </w:rPr>
+              <w:t xml:space="preserve"> </w:t>
+            </w:r>
+            <w:r>
+              <w:rPr>
+                <w:rFonts w:ascii="Garamond" w:hAnsi="Garamond"/>
+                <w:sz w:val="20"/>
+              </w:rPr>
+              <w:t>pm call</w:t>
             </w:r>
           </w:p>
         </w:tc>
@@ -3381,7 +3622,21 @@
                 <w:rFonts w:ascii="Garamond" w:hAnsi="Garamond"/>
                 <w:sz w:val="20"/>
               </w:rPr>
-              <w:t xml:space="preserve">Dress rehearsal </w:t>
+              <w:t>Concert call 1</w:t>
+            </w:r>
+            <w:r>
+              <w:rPr>
+                <w:rFonts w:ascii="Garamond" w:hAnsi="Garamond"/>
+                <w:sz w:val="20"/>
+              </w:rPr>
+              <w:t xml:space="preserve"> (concert is at 8:0</w:t>
+            </w:r>
+            <w:r>
+              <w:rPr>
+                <w:rFonts w:ascii="Garamond" w:hAnsi="Garamond"/>
+                <w:sz w:val="20"/>
+              </w:rPr>
+              <w:t>0pm)</w:t>
             </w:r>
           </w:p>
         </w:tc>
@@ -3405,7 +3660,14 @@
                 <w:rFonts w:ascii="Garamond" w:hAnsi="Garamond"/>
                 <w:sz w:val="20"/>
               </w:rPr>
-              <w:t>Friday</w:t>
+              <w:t>S</w:t>
+            </w:r>
+            <w:r>
+              <w:rPr>
+                <w:rFonts w:ascii="Garamond" w:hAnsi="Garamond"/>
+                <w:sz w:val="20"/>
+              </w:rPr>
+              <w:t>aturday</w:t>
             </w:r>
           </w:p>
           <w:p>
@@ -3437,7 +3699,7 @@
                 <w:rFonts w:ascii="Garamond" w:hAnsi="Garamond"/>
                 <w:sz w:val="20"/>
               </w:rPr>
-              <w:t>5/13</w:t>
+              <w:t>5/14</w:t>
             </w:r>
             <w:r>
               <w:rPr>
@@ -3509,171 +3771,14 @@
                 <w:rFonts w:ascii="Garamond" w:hAnsi="Garamond"/>
                 <w:sz w:val="20"/>
               </w:rPr>
+              <w:t xml:space="preserve"> </w:t>
+            </w:r>
+            <w:r>
+              <w:rPr>
+                <w:rFonts w:ascii="Garamond" w:hAnsi="Garamond"/>
+                <w:sz w:val="20"/>
+              </w:rPr>
               <w:t>pm call</w:t>
-            </w:r>
-          </w:p>
-        </w:tc>
-        <w:tc>
-          <w:tcPr>
-            <w:tcW w:w="3420" w:type="dxa"/>
-          </w:tcPr>
-          <w:p>
-            <w:pPr>
-              <w:ind w:right="-324"/>
-              <w:jc w:val="both"/>
-              <w:rPr>
-                <w:rFonts w:ascii="Garamond" w:hAnsi="Garamond"/>
-                <w:sz w:val="20"/>
-              </w:rPr>
-            </w:pPr>
-            <w:r>
-              <w:rPr>
-                <w:rFonts w:ascii="Garamond" w:hAnsi="Garamond"/>
-                <w:sz w:val="20"/>
-              </w:rPr>
-              <w:t>Concert call 1</w:t>
-            </w:r>
-            <w:r>
-              <w:rPr>
-                <w:rFonts w:ascii="Garamond" w:hAnsi="Garamond"/>
-                <w:sz w:val="20"/>
-              </w:rPr>
-              <w:t xml:space="preserve"> (concert is at 8:0</w:t>
-            </w:r>
-            <w:r>
-              <w:rPr>
-                <w:rFonts w:ascii="Garamond" w:hAnsi="Garamond"/>
-                <w:sz w:val="20"/>
-              </w:rPr>
-              <w:t>0pm)</w:t>
-            </w:r>
-          </w:p>
-        </w:tc>
-      </w:tr>
-      <w:tr>
-        <w:tc>
-          <w:tcPr>
-            <w:tcW w:w="1458" w:type="dxa"/>
-          </w:tcPr>
-          <w:p>
-            <w:pPr>
-              <w:ind w:right="-324"/>
-              <w:jc w:val="both"/>
-              <w:rPr>
-                <w:rFonts w:ascii="Garamond" w:hAnsi="Garamond"/>
-                <w:sz w:val="20"/>
-              </w:rPr>
-            </w:pPr>
-            <w:r>
-              <w:rPr>
-                <w:rFonts w:ascii="Garamond" w:hAnsi="Garamond"/>
-                <w:sz w:val="20"/>
-              </w:rPr>
-              <w:t>S</w:t>
-            </w:r>
-            <w:r>
-              <w:rPr>
-                <w:rFonts w:ascii="Garamond" w:hAnsi="Garamond"/>
-                <w:sz w:val="20"/>
-              </w:rPr>
-              <w:t>aturday</w:t>
-            </w:r>
-          </w:p>
-          <w:p>
-            <w:pPr>
-              <w:ind w:right="-324"/>
-              <w:jc w:val="both"/>
-              <w:rPr>
-                <w:rFonts w:ascii="Garamond" w:hAnsi="Garamond"/>
-                <w:sz w:val="20"/>
-              </w:rPr>
-            </w:pPr>
-          </w:p>
-        </w:tc>
-        <w:tc>
-          <w:tcPr>
-            <w:tcW w:w="1440" w:type="dxa"/>
-          </w:tcPr>
-          <w:p>
-            <w:pPr>
-              <w:ind w:right="-324"/>
-              <w:jc w:val="both"/>
-              <w:rPr>
-                <w:rFonts w:ascii="Garamond" w:hAnsi="Garamond"/>
-                <w:sz w:val="20"/>
-              </w:rPr>
-            </w:pPr>
-            <w:r>
-              <w:rPr>
-                <w:rFonts w:ascii="Garamond" w:hAnsi="Garamond"/>
-                <w:sz w:val="20"/>
-              </w:rPr>
-              <w:t>5/14</w:t>
-            </w:r>
-            <w:r>
-              <w:rPr>
-                <w:rFonts w:ascii="Garamond" w:hAnsi="Garamond"/>
-                <w:sz w:val="20"/>
-              </w:rPr>
-              <w:t>/201</w:t>
-            </w:r>
-            <w:r>
-              <w:rPr>
-                <w:rFonts w:ascii="Garamond" w:hAnsi="Garamond"/>
-                <w:sz w:val="20"/>
-              </w:rPr>
-              <w:t>6</w:t>
-            </w:r>
-          </w:p>
-        </w:tc>
-        <w:tc>
-          <w:tcPr>
-            <w:tcW w:w="1710" w:type="dxa"/>
-          </w:tcPr>
-          <w:p>
-            <w:pPr>
-              <w:ind w:right="-324"/>
-              <w:jc w:val="both"/>
-              <w:rPr>
-                <w:rFonts w:ascii="Garamond" w:hAnsi="Garamond"/>
-                <w:sz w:val="20"/>
-              </w:rPr>
-            </w:pPr>
-            <w:r>
-              <w:rPr>
-                <w:rFonts w:ascii="Garamond" w:hAnsi="Garamond"/>
-                <w:sz w:val="20"/>
-              </w:rPr>
-              <w:t>Memorial Church</w:t>
-            </w:r>
-          </w:p>
-        </w:tc>
-        <w:tc>
-          <w:tcPr>
-            <w:tcW w:w="1530" w:type="dxa"/>
-          </w:tcPr>
-          <w:p>
-            <w:pPr>
-              <w:ind w:right="-324"/>
-              <w:jc w:val="both"/>
-              <w:rPr>
-                <w:rFonts w:ascii="Garamond" w:hAnsi="Garamond"/>
-                <w:sz w:val="20"/>
-              </w:rPr>
-            </w:pPr>
-            <w:r>
-              <w:rPr>
-                <w:rFonts w:ascii="Garamond" w:hAnsi="Garamond"/>
-                <w:sz w:val="20"/>
-              </w:rPr>
-              <w:t>7:0</w:t>
-            </w:r>
-            <w:r>
-              <w:rPr>
-                <w:rFonts w:ascii="Garamond" w:hAnsi="Garamond"/>
-                <w:sz w:val="20"/>
-              </w:rPr>
-              <w:t>0pm call</w:t>
             </w:r>
           </w:p>
         </w:tc>

</xml_diff>